<commit_message>
update  nama file ureq gocatering azis - 1.docx
</commit_message>
<xml_diff>
--- a/UReq GoCatering.docx
+++ b/UReq GoCatering.docx
@@ -86,15 +86,15 @@
       <w:pPr>
         <w:pStyle w:val="33"/>
       </w:pPr>
-      <w:bookmarkStart w:id="0" w:name="_Toc346509227"/>
+      <w:bookmarkStart w:id="0" w:name="_Toc344879822"/>
       <w:bookmarkEnd w:id="0"/>
-      <w:bookmarkStart w:id="1" w:name="_Toc344877432"/>
+      <w:bookmarkStart w:id="1" w:name="_Toc346508722"/>
       <w:bookmarkEnd w:id="1"/>
-      <w:bookmarkStart w:id="2" w:name="_Toc346508722"/>
+      <w:bookmarkStart w:id="2" w:name="_Toc346508952"/>
       <w:bookmarkEnd w:id="2"/>
-      <w:bookmarkStart w:id="3" w:name="_Toc344879822"/>
+      <w:bookmarkStart w:id="3" w:name="_Toc346509227"/>
       <w:bookmarkEnd w:id="3"/>
-      <w:bookmarkStart w:id="4" w:name="_Toc346508952"/>
+      <w:bookmarkStart w:id="4" w:name="_Toc344877432"/>
       <w:bookmarkEnd w:id="4"/>
       <w:bookmarkStart w:id="5" w:name="_Toc441230970"/>
       <w:r>
@@ -1591,8 +1591,8 @@
       <w:pPr>
         <w:pStyle w:val="2"/>
       </w:pPr>
-      <w:bookmarkStart w:id="7" w:name="_Toc439994665"/>
-      <w:bookmarkStart w:id="8" w:name="_Toc441230972"/>
+      <w:bookmarkStart w:id="7" w:name="_Toc441230972"/>
+      <w:bookmarkStart w:id="8" w:name="_Toc439994665"/>
       <w:r>
         <w:t>Introduction</w:t>
       </w:r>
@@ -1603,8 +1603,8 @@
       <w:pPr>
         <w:pStyle w:val="3"/>
       </w:pPr>
-      <w:bookmarkStart w:id="9" w:name="_Toc439994667"/>
-      <w:bookmarkStart w:id="10" w:name="_Toc441230973"/>
+      <w:bookmarkStart w:id="9" w:name="_Toc441230973"/>
+      <w:bookmarkStart w:id="10" w:name="_Toc439994667"/>
       <w:r>
         <w:t>Purpose</w:t>
       </w:r>
@@ -1808,8 +1808,8 @@
       <w:pPr>
         <w:pStyle w:val="3"/>
       </w:pPr>
-      <w:bookmarkStart w:id="11" w:name="_Toc439994668"/>
-      <w:bookmarkStart w:id="12" w:name="_Toc441230974"/>
+      <w:bookmarkStart w:id="11" w:name="_Toc441230974"/>
+      <w:bookmarkStart w:id="12" w:name="_Toc439994668"/>
       <w:r>
         <w:t>Document Conventions</w:t>
       </w:r>
@@ -2072,8 +2072,8 @@
       <w:pPr>
         <w:pStyle w:val="3"/>
       </w:pPr>
-      <w:bookmarkStart w:id="15" w:name="_Toc439994670"/>
-      <w:bookmarkStart w:id="16" w:name="_Toc441230976"/>
+      <w:bookmarkStart w:id="15" w:name="_Toc441230976"/>
+      <w:bookmarkStart w:id="16" w:name="_Toc439994670"/>
       <w:r>
         <w:t>Product Scope</w:t>
       </w:r>
@@ -2295,8 +2295,8 @@
       <w:pPr>
         <w:pStyle w:val="3"/>
       </w:pPr>
-      <w:bookmarkStart w:id="17" w:name="_Toc441230977"/>
-      <w:bookmarkStart w:id="18" w:name="_Toc439994672"/>
+      <w:bookmarkStart w:id="17" w:name="_Toc439994672"/>
+      <w:bookmarkStart w:id="18" w:name="_Toc441230977"/>
       <w:r>
         <w:t>References</w:t>
       </w:r>
@@ -2415,8 +2415,8 @@
       <w:pPr>
         <w:pStyle w:val="2"/>
       </w:pPr>
-      <w:bookmarkStart w:id="19" w:name="_Toc441230978"/>
-      <w:bookmarkStart w:id="20" w:name="_Toc439994673"/>
+      <w:bookmarkStart w:id="19" w:name="_Toc439994673"/>
+      <w:bookmarkStart w:id="20" w:name="_Toc441230978"/>
       <w:r>
         <w:t>Overall Description</w:t>
       </w:r>
@@ -2673,8 +2673,6 @@
         </w:rPr>
         <w:t>n</w:t>
       </w:r>
-      <w:bookmarkStart w:id="69" w:name="_GoBack"/>
-      <w:bookmarkEnd w:id="69"/>
     </w:p>
     <w:p>
       <w:pPr>
@@ -2689,8 +2687,8 @@
       <w:pPr>
         <w:pStyle w:val="3"/>
       </w:pPr>
-      <w:bookmarkStart w:id="25" w:name="_Toc441230981"/>
-      <w:bookmarkStart w:id="26" w:name="_Toc439994676"/>
+      <w:bookmarkStart w:id="25" w:name="_Toc439994676"/>
+      <w:bookmarkStart w:id="26" w:name="_Toc441230981"/>
       <w:r>
         <w:t>User Classes and Characteristics</w:t>
       </w:r>
@@ -3463,6 +3461,59 @@
     <w:p>
       <w:pPr>
         <w:pStyle w:val="34"/>
+        <w:rPr>
+          <w:color w:val="FF0000"/>
+          <w:lang w:val="en-US"/>
+        </w:rPr>
+      </w:pPr>
+      <w:r>
+        <w:rPr>
+          <w:color w:val="FF0000"/>
+          <w:lang w:val="en-US"/>
+        </w:rPr>
+        <w:t>Aplikasi GoCatering hanya berjalan pada mesin dengan Os Android,</w:t>
+      </w:r>
+    </w:p>
+    <w:p>
+      <w:pPr>
+        <w:pStyle w:val="34"/>
+        <w:rPr>
+          <w:color w:val="FF0000"/>
+          <w:lang w:val="en-US"/>
+        </w:rPr>
+      </w:pPr>
+      <w:r>
+        <w:rPr>
+          <w:color w:val="FF0000"/>
+          <w:lang w:val="en-US"/>
+        </w:rPr>
+        <w:t>database yang di gunakan Mysql.aplikasi GoCatering hanya untuk penjualannya saja belum terintegrasi dengan aplikasi lainnya.</w:t>
+      </w:r>
+      <w:bookmarkStart w:id="69" w:name="_GoBack"/>
+      <w:bookmarkEnd w:id="69"/>
+    </w:p>
+    <w:p>
+      <w:pPr>
+        <w:pStyle w:val="34"/>
+        <w:rPr>
+          <w:color w:val="FF0000"/>
+          <w:lang w:val="en-US"/>
+        </w:rPr>
+      </w:pPr>
+      <w:r>
+        <w:rPr>
+          <w:color w:val="FF0000"/>
+          <w:lang w:val="en-US"/>
+        </w:rPr>
+        <w:t>Untuk User Administrator masih manual dengan menggunakan tools mysqlworkbench</w:t>
+      </w:r>
+    </w:p>
+    <w:p>
+      <w:pPr>
+        <w:pStyle w:val="34"/>
+        <w:rPr>
+          <w:lang w:val="en-US"/>
+        </w:rPr>
       </w:pPr>
     </w:p>
     <w:p>
@@ -3519,10 +3570,16 @@
     <w:p>
       <w:pPr>
         <w:pStyle w:val="3"/>
+        <w:rPr>
+          <w:color w:val="auto"/>
+        </w:rPr>
       </w:pPr>
       <w:bookmarkStart w:id="33" w:name="_Toc439994680"/>
       <w:bookmarkStart w:id="34" w:name="_Toc441230985"/>
       <w:r>
+        <w:rPr>
+          <w:color w:val="auto"/>
+        </w:rPr>
         <w:t>Assumptions and Dependencies</w:t>
       </w:r>
       <w:bookmarkEnd w:id="33"/>
@@ -3531,10 +3588,20 @@
     <w:p>
       <w:pPr>
         <w:pStyle w:val="2"/>
+        <w:rPr>
+          <w:i/>
+          <w:iCs/>
+          <w:color w:val="auto"/>
+        </w:rPr>
       </w:pPr>
       <w:bookmarkStart w:id="35" w:name="_Toc441230986"/>
       <w:bookmarkStart w:id="36" w:name="_Toc439994682"/>
       <w:r>
+        <w:rPr>
+          <w:i/>
+          <w:iCs/>
+          <w:color w:val="auto"/>
+        </w:rPr>
         <w:t>External Interface Requirements</w:t>
       </w:r>
       <w:bookmarkEnd w:id="35"/>
@@ -3542,13 +3609,165 @@
     </w:p>
     <w:p>
       <w:pPr>
+        <w:rPr>
+          <w:rFonts w:hint="default" w:ascii="Arial" w:hAnsi="Arial" w:cs="Arial"/>
+          <w:i/>
+          <w:iCs/>
+          <w:color w:val="FF0000"/>
+          <w:sz w:val="22"/>
+          <w:szCs w:val="22"/>
+        </w:rPr>
+      </w:pPr>
+      <w:r>
+        <w:rPr>
+          <w:rFonts w:hint="default" w:ascii="Arial" w:hAnsi="Arial" w:cs="Arial"/>
+          <w:i/>
+          <w:iCs/>
+          <w:color w:val="FF0000"/>
+          <w:sz w:val="22"/>
+          <w:szCs w:val="22"/>
+        </w:rPr>
+        <w:t xml:space="preserve">Kebutuhan antarmuka eksternal pada perangkat lunak </w:t>
+      </w:r>
+      <w:r>
+        <w:rPr>
+          <w:rFonts w:hint="default" w:ascii="Arial" w:hAnsi="Arial" w:cs="Arial"/>
+          <w:i/>
+          <w:iCs/>
+          <w:color w:val="FF0000"/>
+          <w:sz w:val="22"/>
+          <w:szCs w:val="22"/>
+          <w:lang w:val="en-US"/>
+        </w:rPr>
+        <w:t xml:space="preserve">GoCatering </w:t>
+      </w:r>
+      <w:r>
+        <w:rPr>
+          <w:rFonts w:hint="default" w:ascii="Arial" w:hAnsi="Arial" w:cs="Arial"/>
+          <w:i/>
+          <w:iCs/>
+          <w:color w:val="FF0000"/>
+          <w:sz w:val="22"/>
+          <w:szCs w:val="22"/>
+        </w:rPr>
+        <w:t>mencakup kebutuhan antarmuka pemakai, antarmuka perangkat keras, dan antarmuka perangkat lunak.</w:t>
+      </w:r>
+    </w:p>
+    <w:p>
+      <w:pPr>
         <w:pStyle w:val="3"/>
+        <w:rPr>
+          <w:i/>
+          <w:iCs/>
+          <w:color w:val="auto"/>
+        </w:rPr>
       </w:pPr>
       <w:bookmarkStart w:id="37" w:name="_Toc441230987"/>
       <w:r>
+        <w:rPr>
+          <w:i/>
+          <w:iCs/>
+          <w:color w:val="auto"/>
+        </w:rPr>
         <w:t>User Interfaces</w:t>
       </w:r>
       <w:bookmarkEnd w:id="37"/>
+    </w:p>
+    <w:p>
+      <w:pPr>
+        <w:jc w:val="both"/>
+        <w:rPr>
+          <w:rFonts w:hint="default"/>
+          <w:i/>
+          <w:iCs/>
+          <w:color w:val="FF0000"/>
+        </w:rPr>
+      </w:pPr>
+      <w:r>
+        <w:rPr>
+          <w:rFonts w:hint="default"/>
+          <w:i/>
+          <w:iCs/>
+          <w:color w:val="FF0000"/>
+        </w:rPr>
+        <w:t xml:space="preserve">Antarmuka pemakai akan dikembangkan dengan menggunakan program </w:t>
+      </w:r>
+      <w:r>
+        <w:rPr>
+          <w:rFonts w:hint="default"/>
+          <w:i/>
+          <w:iCs/>
+          <w:color w:val="FF0000"/>
+          <w:lang w:val="en-US"/>
+        </w:rPr>
+        <w:t>Android Studio, Java JDK</w:t>
+      </w:r>
+      <w:r>
+        <w:rPr>
+          <w:rFonts w:hint="default"/>
+          <w:i/>
+          <w:iCs/>
+          <w:color w:val="FF0000"/>
+        </w:rPr>
+        <w:t>.</w:t>
+      </w:r>
+      <w:r>
+        <w:rPr>
+          <w:rFonts w:hint="default"/>
+          <w:i/>
+          <w:iCs/>
+          <w:color w:val="FF0000"/>
+          <w:lang w:val="en-US"/>
+        </w:rPr>
+        <w:t>.</w:t>
+      </w:r>
+      <w:r>
+        <w:rPr>
+          <w:rFonts w:hint="default"/>
+          <w:i/>
+          <w:iCs/>
+          <w:color w:val="FF0000"/>
+        </w:rPr>
+        <w:t xml:space="preserve"> Pemakai berinteraksi dengan perangkat lunak </w:t>
+      </w:r>
+      <w:r>
+        <w:rPr>
+          <w:rFonts w:hint="default"/>
+          <w:i/>
+          <w:iCs/>
+          <w:color w:val="FF0000"/>
+          <w:lang w:val="en-US"/>
+        </w:rPr>
+        <w:t>GoCatering</w:t>
+      </w:r>
+      <w:r>
+        <w:rPr>
+          <w:rFonts w:hint="default"/>
+          <w:i/>
+          <w:iCs/>
+          <w:color w:val="FF0000"/>
+        </w:rPr>
+        <w:t xml:space="preserve"> melalui antarmuka program. </w:t>
+      </w:r>
+      <w:r>
+        <w:rPr>
+          <w:rFonts w:hint="default"/>
+          <w:i/>
+          <w:iCs/>
+          <w:color w:val="FF0000"/>
+          <w:lang w:val="en-US"/>
+        </w:rPr>
+        <w:t xml:space="preserve">GoCatering </w:t>
+      </w:r>
+      <w:r>
+        <w:rPr>
+          <w:rFonts w:hint="default"/>
+          <w:i/>
+          <w:iCs/>
+          <w:color w:val="FF0000"/>
+        </w:rPr>
+        <w:t xml:space="preserve"> menerima masukan dari pengguna melalui perintah yang dipilih pada layar sentuh (touch screen). Keluaran dari perangkat lunak</w:t>
+      </w:r>
     </w:p>
     <w:p>
       <w:pPr>
@@ -3564,10 +3783,364 @@
     </w:p>
     <w:p>
       <w:pPr>
+        <w:rPr>
+          <w:rFonts w:hint="default"/>
+          <w:i/>
+          <w:iCs/>
+          <w:color w:val="FF0000"/>
+        </w:rPr>
+      </w:pPr>
+      <w:r>
+        <w:rPr>
+          <w:rFonts w:hint="default"/>
+          <w:i/>
+          <w:iCs/>
+          <w:color w:val="FF0000"/>
+        </w:rPr>
+        <w:t>Processor Core i3 2,00 Ghz</w:t>
+      </w:r>
+    </w:p>
+    <w:p>
+      <w:pPr>
+        <w:rPr>
+          <w:rFonts w:hint="default"/>
+          <w:i/>
+          <w:iCs/>
+          <w:color w:val="FF0000"/>
+        </w:rPr>
+      </w:pPr>
+      <w:r>
+        <w:rPr>
+          <w:rFonts w:hint="default"/>
+          <w:i/>
+          <w:iCs/>
+          <w:color w:val="FF0000"/>
+        </w:rPr>
+        <w:t> Memory RAM 4 GB</w:t>
+      </w:r>
+    </w:p>
+    <w:p>
+      <w:pPr>
+        <w:rPr>
+          <w:rFonts w:hint="default"/>
+          <w:i/>
+          <w:iCs/>
+          <w:color w:val="FF0000"/>
+        </w:rPr>
+      </w:pPr>
+      <w:r>
+        <w:rPr>
+          <w:rFonts w:hint="default"/>
+          <w:i/>
+          <w:iCs/>
+          <w:color w:val="FF0000"/>
+        </w:rPr>
+        <w:t> Harddisk 620 GB</w:t>
+      </w:r>
+    </w:p>
+    <w:p>
+      <w:pPr>
+        <w:rPr>
+          <w:rFonts w:hint="default"/>
+          <w:i/>
+          <w:iCs/>
+          <w:color w:val="FF0000"/>
+        </w:rPr>
+      </w:pPr>
+      <w:r>
+        <w:rPr>
+          <w:rFonts w:hint="default"/>
+          <w:i/>
+          <w:iCs/>
+          <w:color w:val="FF0000"/>
+        </w:rPr>
+        <w:t> LCD 14 inchi, dengan resolusi 1366 x 768</w:t>
+      </w:r>
+    </w:p>
+    <w:p>
+      <w:pPr>
+        <w:rPr>
+          <w:rFonts w:hint="default"/>
+          <w:i/>
+          <w:iCs/>
+          <w:color w:val="FF0000"/>
+        </w:rPr>
+      </w:pPr>
+      <w:r>
+        <w:rPr>
+          <w:rFonts w:hint="default"/>
+          <w:i/>
+          <w:iCs/>
+          <w:color w:val="FF0000"/>
+        </w:rPr>
+        <w:t> Keyboard</w:t>
+      </w:r>
+    </w:p>
+    <w:p>
+      <w:pPr>
+        <w:rPr>
+          <w:rFonts w:hint="default"/>
+          <w:i/>
+          <w:iCs/>
+          <w:color w:val="FF0000"/>
+        </w:rPr>
+      </w:pPr>
+      <w:r>
+        <w:rPr>
+          <w:rFonts w:hint="default"/>
+          <w:i/>
+          <w:iCs/>
+          <w:color w:val="FF0000"/>
+        </w:rPr>
+        <w:t> Mouse</w:t>
+      </w:r>
+    </w:p>
+    <w:p>
+      <w:pPr>
+        <w:rPr>
+          <w:rFonts w:hint="default"/>
+          <w:i/>
+          <w:iCs/>
+          <w:color w:val="FF0000"/>
+        </w:rPr>
+      </w:pPr>
+    </w:p>
+    <w:p>
+      <w:pPr>
+        <w:rPr>
+          <w:rFonts w:hint="default"/>
+          <w:i/>
+          <w:iCs/>
+          <w:color w:val="FF0000"/>
+        </w:rPr>
+      </w:pPr>
+      <w:r>
+        <w:rPr>
+          <w:rFonts w:hint="default"/>
+          <w:i/>
+          <w:iCs/>
+          <w:color w:val="FF0000"/>
+        </w:rPr>
+        <w:t>Semakin tinggi spesifikasi perangkat keras (hardware) yang digunakan maka semakin baik.</w:t>
+      </w:r>
+    </w:p>
+    <w:p>
+      <w:pPr>
+        <w:rPr>
+          <w:rFonts w:hint="default"/>
+          <w:i/>
+          <w:iCs/>
+          <w:color w:val="FF0000"/>
+        </w:rPr>
+      </w:pPr>
+    </w:p>
+    <w:p>
+      <w:pPr>
+        <w:rPr>
+          <w:rFonts w:hint="default"/>
+          <w:i/>
+          <w:iCs/>
+          <w:color w:val="FF0000"/>
+        </w:rPr>
+      </w:pPr>
+      <w:r>
+        <w:rPr>
+          <w:rFonts w:hint="default"/>
+          <w:i/>
+          <w:iCs/>
+          <w:color w:val="FF0000"/>
+        </w:rPr>
+        <w:t>Dari Sisi Pengguna, membutuhkan Handphone dengan spesifikasi sebagai berikut:</w:t>
+      </w:r>
+    </w:p>
+    <w:p>
+      <w:pPr>
+        <w:rPr>
+          <w:rFonts w:hint="default"/>
+          <w:i/>
+          <w:iCs/>
+          <w:color w:val="FF0000"/>
+        </w:rPr>
+      </w:pPr>
+      <w:r>
+        <w:rPr>
+          <w:rFonts w:hint="default"/>
+          <w:i/>
+          <w:iCs/>
+          <w:color w:val="FF0000"/>
+        </w:rPr>
+        <w:t>1. Sistem Operasi : Android OS, v2.3.6 (Gingerbread).</w:t>
+      </w:r>
+    </w:p>
+    <w:p>
+      <w:pPr>
+        <w:rPr>
+          <w:rFonts w:hint="default"/>
+          <w:i/>
+          <w:iCs/>
+          <w:color w:val="FF0000"/>
+        </w:rPr>
+      </w:pPr>
+      <w:r>
+        <w:rPr>
+          <w:rFonts w:hint="default"/>
+          <w:i/>
+          <w:iCs/>
+          <w:color w:val="FF0000"/>
+        </w:rPr>
+        <w:t>2. Dimensi Layar : 109.4 x 58.6 x 11.6 mm.</w:t>
+      </w:r>
+    </w:p>
+    <w:p>
+      <w:pPr>
+        <w:rPr>
+          <w:rFonts w:hint="default"/>
+          <w:i/>
+          <w:iCs/>
+          <w:color w:val="FF0000"/>
+        </w:rPr>
+      </w:pPr>
+      <w:r>
+        <w:rPr>
+          <w:rFonts w:hint="default"/>
+          <w:i/>
+          <w:iCs/>
+          <w:color w:val="FF0000"/>
+        </w:rPr>
+        <w:t>3. CPU : 800 MHz Cortex-A5.</w:t>
+      </w:r>
+    </w:p>
+    <w:p>
+      <w:pPr>
+        <w:rPr>
+          <w:rFonts w:hint="default"/>
+          <w:i/>
+          <w:iCs/>
+          <w:color w:val="FF0000"/>
+        </w:rPr>
+      </w:pPr>
+      <w:r>
+        <w:rPr>
+          <w:rFonts w:hint="default"/>
+          <w:i/>
+          <w:iCs/>
+          <w:color w:val="FF0000"/>
+        </w:rPr>
+        <w:t>4. Memory : 4 GB storage, 512 MB RAM.</w:t>
+      </w:r>
+    </w:p>
+    <w:p>
+      <w:pPr>
+        <w:rPr>
+          <w:rFonts w:hint="default"/>
+          <w:i/>
+          <w:iCs/>
+          <w:color w:val="FF0000"/>
+        </w:rPr>
+      </w:pPr>
+      <w:r>
+        <w:rPr>
+          <w:rFonts w:hint="default"/>
+          <w:i/>
+          <w:iCs/>
+          <w:color w:val="FF0000"/>
+        </w:rPr>
+        <w:t>5. Chipset : Qualcomm MSM7227A Snapdragon.</w:t>
+      </w:r>
+    </w:p>
+    <w:p>
+      <w:pPr>
+        <w:rPr>
+          <w:rFonts w:hint="default"/>
+          <w:i/>
+          <w:iCs/>
+          <w:color w:val="FF0000"/>
+        </w:rPr>
+      </w:pPr>
+      <w:r>
+        <w:rPr>
+          <w:rFonts w:hint="default"/>
+          <w:i/>
+          <w:iCs/>
+          <w:color w:val="FF0000"/>
+        </w:rPr>
+        <w:t>6. GPU : Adreno 200 .</w:t>
+      </w:r>
+    </w:p>
+    <w:p>
+      <w:pPr>
+        <w:rPr>
+          <w:rFonts w:hint="default"/>
+          <w:i/>
+          <w:iCs/>
+          <w:color w:val="FF0000"/>
+        </w:rPr>
+      </w:pPr>
+      <w:r>
+        <w:rPr>
+          <w:rFonts w:hint="default"/>
+          <w:i/>
+          <w:iCs/>
+          <w:color w:val="FF0000"/>
+        </w:rPr>
+        <w:t>7. Sensors : Accelerometer, proximity, compass</w:t>
+      </w:r>
+    </w:p>
+    <w:p>
+      <w:pPr>
+        <w:rPr>
+          <w:rFonts w:hint="default"/>
+          <w:i/>
+          <w:iCs/>
+          <w:color w:val="FF0000"/>
+        </w:rPr>
+      </w:pPr>
+      <w:r>
+        <w:rPr>
+          <w:rFonts w:hint="default"/>
+          <w:i/>
+          <w:iCs/>
+          <w:color w:val="FF0000"/>
+        </w:rPr>
+        <w:t>8. Masukkan : Touch screen.</w:t>
+      </w:r>
+    </w:p>
+    <w:p>
+      <w:pPr>
+        <w:rPr>
+          <w:rFonts w:hint="default"/>
+          <w:i/>
+          <w:iCs/>
+          <w:color w:val="FF0000"/>
+        </w:rPr>
+      </w:pPr>
+      <w:r>
+        <w:rPr>
+          <w:rFonts w:hint="default"/>
+          <w:i/>
+          <w:iCs/>
+          <w:color w:val="FF0000"/>
+        </w:rPr>
+        <w:t>9. Konektivitas : GSM/HSDPA.</w:t>
+      </w:r>
+    </w:p>
+    <w:p>
+      <w:r>
+        <w:rPr>
+          <w:rFonts w:hint="default"/>
+          <w:i/>
+          <w:iCs/>
+          <w:color w:val="FF0000"/>
+        </w:rPr>
+        <w:t>10. GPS : with A-GPS support.</w:t>
+      </w:r>
+    </w:p>
+    <w:p>
+      <w:pPr>
         <w:pStyle w:val="3"/>
       </w:pPr>
-      <w:bookmarkStart w:id="40" w:name="_Toc439994685"/>
-      <w:bookmarkStart w:id="41" w:name="_Toc441230989"/>
+      <w:bookmarkStart w:id="40" w:name="_Toc441230989"/>
+      <w:bookmarkStart w:id="41" w:name="_Toc439994685"/>
       <w:r>
         <w:t>Software Interfaces</w:t>
       </w:r>
@@ -3576,15 +4149,202 @@
     </w:p>
     <w:p>
       <w:pPr>
+        <w:rPr>
+          <w:rFonts w:hint="default"/>
+          <w:i/>
+          <w:iCs/>
+          <w:color w:val="FF0000"/>
+          <w:lang w:val="id-ID"/>
+        </w:rPr>
+      </w:pPr>
+      <w:r>
+        <w:rPr>
+          <w:rFonts w:hint="default"/>
+          <w:i/>
+          <w:iCs/>
+          <w:color w:val="FF0000"/>
+          <w:lang w:val="en-US"/>
+        </w:rPr>
+        <w:t>GoCatering</w:t>
+      </w:r>
+      <w:r>
+        <w:rPr>
+          <w:rFonts w:hint="default"/>
+          <w:i/>
+          <w:iCs/>
+          <w:color w:val="FF0000"/>
+          <w:lang w:val="id-ID"/>
+        </w:rPr>
+        <w:t xml:space="preserve"> membutuhkan Java untuk diinstal pada sistem, lebih khusus Java versi 7 atau 8 untuk rilis terbarunya. </w:t>
+      </w:r>
+      <w:r>
+        <w:rPr>
+          <w:rFonts w:hint="default"/>
+          <w:i/>
+          <w:iCs/>
+          <w:color w:val="FF0000"/>
+          <w:lang w:val="en-US"/>
+        </w:rPr>
+        <w:t>GoCatering</w:t>
+      </w:r>
+      <w:r>
+        <w:rPr>
+          <w:rFonts w:hint="default"/>
+          <w:i/>
+          <w:iCs/>
+          <w:color w:val="FF0000"/>
+          <w:lang w:val="id-ID"/>
+        </w:rPr>
+        <w:t xml:space="preserve"> dapat dihubungkan dengan database MySQL, SQLite atau PostgreSQL untuk mengimpor daftar tepi grafik.</w:t>
+      </w:r>
+    </w:p>
+    <w:p>
+      <w:pPr>
+        <w:rPr>
+          <w:color w:val="FF0000"/>
+        </w:rPr>
+      </w:pPr>
+    </w:p>
+    <w:p>
+      <w:pPr>
+        <w:numPr>
+          <w:ilvl w:val="0"/>
+          <w:numId w:val="5"/>
+        </w:numPr>
+        <w:tabs>
+          <w:tab w:val="clear" w:pos="425"/>
+        </w:tabs>
+        <w:ind w:left="0" w:leftChars="0" w:firstLine="420" w:firstLineChars="0"/>
+        <w:rPr>
+          <w:color w:val="FF0000"/>
+        </w:rPr>
+      </w:pPr>
+      <w:r>
+        <w:rPr>
+          <w:color w:val="FF0000"/>
+          <w:lang w:val="en-US"/>
+        </w:rPr>
+        <w:t>Android Studio</w:t>
+      </w:r>
+    </w:p>
+    <w:p>
+      <w:pPr>
+        <w:numPr>
+          <w:ilvl w:val="0"/>
+          <w:numId w:val="5"/>
+        </w:numPr>
+        <w:tabs>
+          <w:tab w:val="clear" w:pos="425"/>
+        </w:tabs>
+        <w:ind w:left="0" w:leftChars="0" w:firstLine="420" w:firstLineChars="0"/>
+        <w:rPr>
+          <w:color w:val="FF0000"/>
+        </w:rPr>
+      </w:pPr>
+      <w:r>
+        <w:rPr>
+          <w:color w:val="FF0000"/>
+          <w:lang w:val="en-US"/>
+        </w:rPr>
+        <w:t>Java JDK</w:t>
+      </w:r>
+    </w:p>
+    <w:p>
+      <w:pPr>
+        <w:numPr>
+          <w:ilvl w:val="0"/>
+          <w:numId w:val="5"/>
+        </w:numPr>
+        <w:tabs>
+          <w:tab w:val="clear" w:pos="425"/>
+        </w:tabs>
+        <w:ind w:left="0" w:leftChars="0" w:firstLine="420" w:firstLineChars="0"/>
+        <w:rPr>
+          <w:color w:val="FF0000"/>
+        </w:rPr>
+      </w:pPr>
+      <w:r>
+        <w:rPr>
+          <w:color w:val="FF0000"/>
+          <w:lang w:val="en-US"/>
+        </w:rPr>
+        <w:t>Tools Testing Aplikasi</w:t>
+      </w:r>
+    </w:p>
+    <w:p>
+      <w:pPr>
+        <w:numPr>
+          <w:ilvl w:val="0"/>
+          <w:numId w:val="5"/>
+        </w:numPr>
+        <w:tabs>
+          <w:tab w:val="clear" w:pos="425"/>
+        </w:tabs>
+        <w:ind w:left="0" w:leftChars="0" w:firstLine="420" w:firstLineChars="0"/>
+        <w:rPr>
+          <w:color w:val="FF0000"/>
+        </w:rPr>
+      </w:pPr>
+      <w:r>
+        <w:rPr>
+          <w:color w:val="FF0000"/>
+          <w:lang w:val="en-US"/>
+        </w:rPr>
+        <w:t>Database Mysql</w:t>
+      </w:r>
+    </w:p>
+    <w:p>
+      <w:pPr>
         <w:pStyle w:val="3"/>
       </w:pPr>
-      <w:bookmarkStart w:id="42" w:name="_Toc441230990"/>
-      <w:bookmarkStart w:id="43" w:name="_Toc439994686"/>
+      <w:bookmarkStart w:id="42" w:name="_Toc439994686"/>
+      <w:bookmarkStart w:id="43" w:name="_Toc441230990"/>
       <w:r>
         <w:t>Communications Interfaces</w:t>
       </w:r>
       <w:bookmarkEnd w:id="42"/>
       <w:bookmarkEnd w:id="43"/>
+    </w:p>
+    <w:p>
+      <w:pPr>
+        <w:rPr>
+          <w:rFonts w:hint="default"/>
+          <w:i/>
+          <w:iCs/>
+          <w:color w:val="FF0000"/>
+          <w:lang w:val="en-US"/>
+        </w:rPr>
+      </w:pPr>
+      <w:r>
+        <w:rPr>
+          <w:rFonts w:hint="default"/>
+          <w:i/>
+          <w:iCs/>
+          <w:color w:val="FF0000"/>
+          <w:lang w:val="en-US"/>
+        </w:rPr>
+        <w:t>GoCatering</w:t>
+      </w:r>
+      <w:r>
+        <w:rPr>
+          <w:rFonts w:hint="default"/>
+          <w:i/>
+          <w:iCs/>
+          <w:color w:val="FF0000"/>
+          <w:lang w:val="id-ID"/>
+        </w:rPr>
+        <w:t xml:space="preserve"> memerlukan koneksi internet untu</w:t>
+      </w:r>
+      <w:r>
+        <w:rPr>
+          <w:rFonts w:hint="default"/>
+          <w:i/>
+          <w:iCs/>
+          <w:color w:val="FF0000"/>
+          <w:lang w:val="en-US"/>
+        </w:rPr>
+        <w:t>k Komunikasi antara pengguna dengan Server.</w:t>
+      </w:r>
     </w:p>
     <w:p>
       <w:pPr>
@@ -4096,8 +4856,8 @@
       <w:pPr>
         <w:pStyle w:val="3"/>
       </w:pPr>
-      <w:bookmarkStart w:id="48" w:name="_Toc441230993"/>
-      <w:bookmarkStart w:id="49" w:name="_Toc439994689"/>
+      <w:bookmarkStart w:id="48" w:name="_Toc439994689"/>
+      <w:bookmarkStart w:id="49" w:name="_Toc441230993"/>
       <w:r>
         <w:t>System Feature 2 (and so on)</w:t>
       </w:r>
@@ -4140,8 +4900,8 @@
       <w:pPr>
         <w:pStyle w:val="3"/>
       </w:pPr>
-      <w:bookmarkStart w:id="53" w:name="_Toc439994691"/>
-      <w:bookmarkStart w:id="54" w:name="_Toc441230996"/>
+      <w:bookmarkStart w:id="53" w:name="_Toc441230996"/>
+      <w:bookmarkStart w:id="54" w:name="_Toc439994691"/>
       <w:r>
         <w:t>Safety Requirements</w:t>
       </w:r>
@@ -4160,8 +4920,8 @@
       <w:pPr>
         <w:pStyle w:val="3"/>
       </w:pPr>
-      <w:bookmarkStart w:id="55" w:name="_Toc439994692"/>
-      <w:bookmarkStart w:id="56" w:name="_Toc441230997"/>
+      <w:bookmarkStart w:id="55" w:name="_Toc441230997"/>
+      <w:bookmarkStart w:id="56" w:name="_Toc439994692"/>
       <w:r>
         <w:t>Security Requirements</w:t>
       </w:r>
@@ -4180,8 +4940,8 @@
       <w:pPr>
         <w:pStyle w:val="3"/>
       </w:pPr>
-      <w:bookmarkStart w:id="57" w:name="_Toc439994693"/>
-      <w:bookmarkStart w:id="58" w:name="_Toc441230998"/>
+      <w:bookmarkStart w:id="57" w:name="_Toc441230998"/>
+      <w:bookmarkStart w:id="58" w:name="_Toc439994693"/>
       <w:r>
         <w:t>Software Quality Attributes</w:t>
       </w:r>
@@ -4220,8 +4980,8 @@
       <w:pPr>
         <w:pStyle w:val="2"/>
       </w:pPr>
-      <w:bookmarkStart w:id="61" w:name="_Toc441231000"/>
-      <w:bookmarkStart w:id="62" w:name="_Toc439994695"/>
+      <w:bookmarkStart w:id="61" w:name="_Toc439994695"/>
+      <w:bookmarkStart w:id="62" w:name="_Toc441231000"/>
       <w:r>
         <w:t>Other Requirements</w:t>
       </w:r>
@@ -4260,8 +5020,8 @@
       <w:pPr>
         <w:pStyle w:val="33"/>
       </w:pPr>
-      <w:bookmarkStart w:id="65" w:name="_Toc439994697"/>
-      <w:bookmarkStart w:id="66" w:name="_Toc441231002"/>
+      <w:bookmarkStart w:id="65" w:name="_Toc441231002"/>
+      <w:bookmarkStart w:id="66" w:name="_Toc439994697"/>
       <w:r>
         <w:t>Appendix B: Analysis Models</w:t>
       </w:r>
@@ -4439,6 +5199,26 @@
 <file path=word/numbering.xml><?xml version="1.0" encoding="utf-8"?>
 <w:numbering xmlns:wpc="http://schemas.microsoft.com/office/word/2010/wordprocessingCanvas" xmlns:mc="http://schemas.openxmlformats.org/markup-compatibility/2006" xmlns:o="urn:schemas-microsoft-com:office:office" xmlns:r="http://schemas.openxmlformats.org/officeDocument/2006/relationships" xmlns:m="http://schemas.openxmlformats.org/officeDocument/2006/math" xmlns:v="urn:schemas-microsoft-com:vml" xmlns:wp14="http://schemas.microsoft.com/office/word/2010/wordprocessingDrawing" xmlns:wp="http://schemas.openxmlformats.org/drawingml/2006/wordprocessingDrawing" xmlns:w10="urn:schemas-microsoft-com:office:word" xmlns:w="http://schemas.openxmlformats.org/wordprocessingml/2006/main" xmlns:w14="http://schemas.microsoft.com/office/word/2010/wordml" xmlns:wpg="http://schemas.microsoft.com/office/word/2010/wordprocessingGroup" xmlns:wpi="http://schemas.microsoft.com/office/word/2010/wordprocessingInk" xmlns:wne="http://schemas.microsoft.com/office/word/2006/wordml" xmlns:wps="http://schemas.microsoft.com/office/word/2010/wordprocessingShape" mc:Ignorable="w14 wp14">
   <w:abstractNum w:abstractNumId="0">
+    <w:nsid w:val="F2D4A911"/>
+    <w:multiLevelType w:val="singleLevel"/>
+    <w:tmpl w:val="F2D4A911"/>
+    <w:lvl w:ilvl="0" w:tentative="0">
+      <w:start w:val="1"/>
+      <w:numFmt w:val="decimal"/>
+      <w:lvlText w:val="%1."/>
+      <w:lvlJc w:val="left"/>
+      <w:pPr>
+        <w:tabs>
+          <w:tab w:val="left" w:pos="425"/>
+        </w:tabs>
+        <w:ind w:left="425" w:leftChars="0" w:hanging="425" w:firstLineChars="0"/>
+      </w:pPr>
+      <w:rPr>
+        <w:rFonts w:hint="default"/>
+      </w:rPr>
+    </w:lvl>
+  </w:abstractNum>
+  <w:abstractNum w:abstractNumId="1">
     <w:nsid w:val="FFFFFFFB"/>
     <w:multiLevelType w:val="multilevel"/>
     <w:tmpl w:val="FFFFFFFB"/>
@@ -4515,7 +5295,7 @@
       <w:lvlJc w:val="left"/>
     </w:lvl>
   </w:abstractNum>
-  <w:abstractNum w:abstractNumId="1">
+  <w:abstractNum w:abstractNumId="2">
     <w:nsid w:val="2EE6679F"/>
     <w:multiLevelType w:val="multilevel"/>
     <w:tmpl w:val="2EE6679F"/>
@@ -4604,7 +5384,7 @@
       </w:pPr>
     </w:lvl>
   </w:abstractNum>
-  <w:abstractNum w:abstractNumId="2">
+  <w:abstractNum w:abstractNumId="3">
     <w:nsid w:val="39FEC5F5"/>
     <w:multiLevelType w:val="singleLevel"/>
     <w:tmpl w:val="39FEC5F5"/>
@@ -4624,7 +5404,7 @@
       </w:rPr>
     </w:lvl>
   </w:abstractNum>
-  <w:abstractNum w:abstractNumId="3">
+  <w:abstractNum w:abstractNumId="4">
     <w:nsid w:val="49D0753D"/>
     <w:multiLevelType w:val="multilevel"/>
     <w:tmpl w:val="49D0753D"/>
@@ -4714,16 +5494,19 @@
     </w:lvl>
   </w:abstractNum>
   <w:num w:numId="1">
-    <w:abstractNumId w:val="0"/>
+    <w:abstractNumId w:val="1"/>
   </w:num>
   <w:num w:numId="2">
-    <w:abstractNumId w:val="1"/>
+    <w:abstractNumId w:val="2"/>
   </w:num>
   <w:num w:numId="3">
+    <w:abstractNumId w:val="4"/>
+  </w:num>
+  <w:num w:numId="4">
     <w:abstractNumId w:val="3"/>
   </w:num>
-  <w:num w:numId="4">
-    <w:abstractNumId w:val="2"/>
+  <w:num w:numId="5">
+    <w:abstractNumId w:val="0"/>
   </w:num>
 </w:numbering>
 </file>
@@ -4758,7 +5541,7 @@
     <w:lsdException w:unhideWhenUsed="0" w:uiPriority="0" w:semiHidden="0" w:name="index 8"/>
     <w:lsdException w:unhideWhenUsed="0" w:uiPriority="0" w:semiHidden="0" w:name="index 9"/>
     <w:lsdException w:unhideWhenUsed="0" w:uiPriority="0" w:name="toc 1"/>
-    <w:lsdException w:unhideWhenUsed="0" w:uiPriority="0" w:name="toc 2"/>
+    <w:lsdException w:qFormat="1" w:unhideWhenUsed="0" w:uiPriority="0" w:name="toc 2"/>
     <w:lsdException w:unhideWhenUsed="0" w:uiPriority="0" w:name="toc 3"/>
     <w:lsdException w:unhideWhenUsed="0" w:uiPriority="0" w:name="toc 4"/>
     <w:lsdException w:unhideWhenUsed="0" w:uiPriority="0" w:name="toc 5"/>
@@ -4770,7 +5553,7 @@
     <w:lsdException w:unhideWhenUsed="0" w:uiPriority="0" w:semiHidden="0" w:name="footnote text"/>
     <w:lsdException w:unhideWhenUsed="0" w:uiPriority="0" w:semiHidden="0" w:name="annotation text"/>
     <w:lsdException w:unhideWhenUsed="0" w:uiPriority="0" w:semiHidden="0" w:name="header"/>
-    <w:lsdException w:unhideWhenUsed="0" w:uiPriority="0" w:semiHidden="0" w:name="footer"/>
+    <w:lsdException w:qFormat="1" w:unhideWhenUsed="0" w:uiPriority="0" w:semiHidden="0" w:name="footer"/>
     <w:lsdException w:unhideWhenUsed="0" w:uiPriority="0" w:semiHidden="0" w:name="index heading"/>
     <w:lsdException w:qFormat="1" w:uiPriority="0" w:name="caption"/>
     <w:lsdException w:unhideWhenUsed="0" w:uiPriority="0" w:semiHidden="0" w:name="table of figures"/>
@@ -5239,6 +6022,7 @@
   <w:style w:type="paragraph" w:styleId="12">
     <w:name w:val="footer"/>
     <w:basedOn w:val="1"/>
+    <w:qFormat/>
     <w:uiPriority w:val="0"/>
     <w:pPr>
       <w:tabs>
@@ -5321,6 +6105,7 @@
     <w:basedOn w:val="1"/>
     <w:next w:val="1"/>
     <w:semiHidden/>
+    <w:qFormat/>
     <w:uiPriority w:val="0"/>
     <w:pPr>
       <w:tabs>
@@ -5498,6 +6283,7 @@
   <w:style w:type="paragraph" w:customStyle="1" w:styleId="29">
     <w:name w:val="bullet"/>
     <w:basedOn w:val="1"/>
+    <w:qFormat/>
     <w:uiPriority w:val="0"/>
     <w:pPr>
       <w:spacing w:line="240" w:lineRule="exact"/>
@@ -5512,6 +6298,7 @@
   <w:style w:type="paragraph" w:customStyle="1" w:styleId="30">
     <w:name w:val="heading1"/>
     <w:basedOn w:val="1"/>
+    <w:qFormat/>
     <w:uiPriority w:val="0"/>
     <w:pPr>
       <w:tabs>
@@ -5531,6 +6318,7 @@
   <w:style w:type="paragraph" w:customStyle="1" w:styleId="31">
     <w:name w:val="level 4"/>
     <w:basedOn w:val="1"/>
+    <w:qFormat/>
     <w:uiPriority w:val="0"/>
     <w:pPr>
       <w:spacing w:before="120" w:after="120" w:line="240" w:lineRule="exact"/>
@@ -5545,6 +6333,7 @@
   <w:style w:type="paragraph" w:customStyle="1" w:styleId="32">
     <w:name w:val="level 5"/>
     <w:basedOn w:val="1"/>
+    <w:qFormat/>
     <w:uiPriority w:val="0"/>
     <w:pPr>
       <w:tabs>
@@ -5562,6 +6351,7 @@
   <w:style w:type="paragraph" w:customStyle="1" w:styleId="33">
     <w:name w:val="TOCEntry"/>
     <w:basedOn w:val="1"/>
+    <w:qFormat/>
     <w:uiPriority w:val="0"/>
     <w:pPr>
       <w:keepNext/>
@@ -5579,6 +6369,7 @@
   <w:style w:type="paragraph" w:customStyle="1" w:styleId="34">
     <w:name w:val="template"/>
     <w:basedOn w:val="1"/>
+    <w:qFormat/>
     <w:uiPriority w:val="0"/>
     <w:pPr>
       <w:spacing w:line="240" w:lineRule="exact"/>
@@ -5622,6 +6413,7 @@
   <w:style w:type="paragraph" w:customStyle="1" w:styleId="37">
     <w:name w:val="ByLine"/>
     <w:basedOn w:val="14"/>
+    <w:qFormat/>
     <w:uiPriority w:val="0"/>
     <w:rPr>
       <w:sz w:val="28"/>
@@ -5630,6 +6422,7 @@
   <w:style w:type="paragraph" w:customStyle="1" w:styleId="38">
     <w:name w:val="ChangeHistory Title"/>
     <w:basedOn w:val="1"/>
+    <w:qFormat/>
     <w:uiPriority w:val="0"/>
     <w:pPr>
       <w:keepNext/>
@@ -5648,6 +6441,7 @@
     <w:name w:val="SuperTitle"/>
     <w:basedOn w:val="14"/>
     <w:next w:val="1"/>
+    <w:qFormat/>
     <w:uiPriority w:val="0"/>
     <w:pPr>
       <w:pBdr>
@@ -5662,6 +6456,7 @@
   <w:style w:type="paragraph" w:customStyle="1" w:styleId="40">
     <w:name w:val="line"/>
     <w:basedOn w:val="14"/>
+    <w:qFormat/>
     <w:uiPriority w:val="0"/>
     <w:pPr>
       <w:pBdr>
@@ -5677,6 +6472,7 @@
     <w:name w:val="Unresolved Mention"/>
     <w:semiHidden/>
     <w:unhideWhenUsed/>
+    <w:qFormat/>
     <w:uiPriority w:val="99"/>
     <w:rPr>
       <w:color w:val="605E5C"/>
@@ -5687,10 +6483,28 @@
     <w:name w:val="Balloon Text Char"/>
     <w:basedOn w:val="24"/>
     <w:link w:val="11"/>
+    <w:qFormat/>
     <w:uiPriority w:val="0"/>
     <w:rPr>
       <w:sz w:val="18"/>
       <w:szCs w:val="18"/>
+    </w:rPr>
+  </w:style>
+  <w:style w:type="paragraph" w:customStyle="1" w:styleId="43">
+    <w:name w:val="Default"/>
+    <w:unhideWhenUsed/>
+    <w:uiPriority w:val="99"/>
+    <w:pPr>
+      <w:widowControl w:val="0"/>
+      <w:autoSpaceDE w:val="0"/>
+      <w:autoSpaceDN w:val="0"/>
+      <w:adjustRightInd w:val="0"/>
+      <w:spacing w:beforeLines="0" w:afterLines="0"/>
+    </w:pPr>
+    <w:rPr>
+      <w:rFonts w:hint="default" w:ascii="Times New Roman" w:hAnsi="Times New Roman" w:eastAsia="Times New Roman" w:cs="Times New Roman"/>
+      <w:color w:val="000000"/>
+      <w:sz w:val="24"/>
     </w:rPr>
   </w:style>
 </w:styles>

</xml_diff>